<commit_message>
Auto stash before rebase of "refs/heads/master"
</commit_message>
<xml_diff>
--- a/TestDocument/Photonest-software-test-design-specification (1).docx
+++ b/TestDocument/Photonest-software-test-design-specification (1).docx
@@ -108,6 +108,7 @@
                 <w:dataBinding w:prefixMappings="xmlns:ns0='http://schemas.openxmlformats.org/package/2006/metadata/core-properties' xmlns:ns1='http://purl.org/dc/elements/1.1/'" w:xpath="/ns0:coreProperties[1]/ns1:title[1]" w:storeItemID="{6C3C8BC8-F283-45AE-878A-BAB7291924A1}"/>
                 <w:text/>
               </w:sdtPr>
+              <w:sdtEndPr/>
               <w:sdtContent>
                 <w:tc>
                   <w:tcPr>
@@ -249,6 +250,7 @@
                 <w:dataBinding w:prefixMappings="xmlns:ns0='http://schemas.microsoft.com/office/2006/coverPageProps'" w:xpath="/ns0:CoverPageProperties[1]/ns0:Abstract[1]" w:storeItemID="{55AF091B-3C7A-41E3-B477-F2FDAA23CFDA}"/>
                 <w:text/>
               </w:sdtPr>
+              <w:sdtEndPr/>
               <w:sdtContent>
                 <w:tc>
                   <w:tcPr>
@@ -8589,16 +8591,7 @@
         <w:pStyle w:val="Heading3"/>
       </w:pPr>
       <w:r>
-        <w:t>[TC01</w:t>
-      </w:r>
-      <w:r>
-        <w:t>1</w:t>
-      </w:r>
-      <w:r>
-        <w:t xml:space="preserve">] </w:t>
-      </w:r>
-      <w:r>
-        <w:t>Delete Post</w:t>
+        <w:t>[TC011] Delete Post</w:t>
       </w:r>
     </w:p>
     <w:p/>
@@ -8672,16 +8665,7 @@
               <w:jc w:val="both"/>
             </w:pPr>
             <w:r>
-              <w:t>[TC01</w:t>
-            </w:r>
-            <w:r>
-              <w:t>1</w:t>
-            </w:r>
-            <w:r>
-              <w:t xml:space="preserve">] </w:t>
-            </w:r>
-            <w:r>
-              <w:t>Delete Post</w:t>
+              <w:t>[TC011] Delete Post</w:t>
             </w:r>
           </w:p>
         </w:tc>
@@ -9178,19 +9162,7 @@
         <w:pStyle w:val="Heading3"/>
       </w:pPr>
       <w:r>
-        <w:t>[TC01</w:t>
-      </w:r>
-      <w:r>
-        <w:t>2</w:t>
-      </w:r>
-      <w:r>
-        <w:t xml:space="preserve">] </w:t>
-      </w:r>
-      <w:r>
-        <w:t>Edit</w:t>
-      </w:r>
-      <w:r>
-        <w:t xml:space="preserve"> Post</w:t>
+        <w:t>[TC012] Edit Post</w:t>
       </w:r>
     </w:p>
     <w:p/>
@@ -9264,19 +9236,7 @@
               <w:jc w:val="both"/>
             </w:pPr>
             <w:r>
-              <w:t>[TC01</w:t>
-            </w:r>
-            <w:r>
-              <w:t>2</w:t>
-            </w:r>
-            <w:r>
-              <w:t xml:space="preserve">] </w:t>
-            </w:r>
-            <w:r>
-              <w:t>Edit</w:t>
-            </w:r>
-            <w:r>
-              <w:t xml:space="preserve"> Post</w:t>
+              <w:t>[TC012] Edit Post</w:t>
             </w:r>
           </w:p>
         </w:tc>
@@ -9328,19 +9288,7 @@
               <w:jc w:val="both"/>
             </w:pPr>
             <w:r>
-              <w:t xml:space="preserve">The User </w:t>
-            </w:r>
-            <w:r>
-              <w:t>edits</w:t>
-            </w:r>
-            <w:r>
-              <w:t xml:space="preserve"> his/her post</w:t>
-            </w:r>
-            <w:r>
-              <w:t>’s caption</w:t>
-            </w:r>
-            <w:r>
-              <w:t xml:space="preserve">. </w:t>
+              <w:t xml:space="preserve">The User edits his/her post’s caption. </w:t>
             </w:r>
           </w:p>
         </w:tc>
@@ -9572,61 +9520,31 @@
               <w:jc w:val="both"/>
             </w:pPr>
             <w:r>
-              <w:t>1. The User clicks on the settings menu</w:t>
-            </w:r>
-            <w:r>
-              <w:t xml:space="preserve"> of the selected post</w:t>
-            </w:r>
-            <w:r>
-              <w:t>.</w:t>
-            </w:r>
-          </w:p>
-          <w:p>
-            <w:pPr>
-              <w:jc w:val="both"/>
-            </w:pPr>
-            <w:r>
-              <w:t>2. The User clicks on the “</w:t>
-            </w:r>
-            <w:r>
-              <w:t xml:space="preserve">Edit </w:t>
-            </w:r>
-            <w:r>
-              <w:t>Post” option of the post’s menu.</w:t>
-            </w:r>
-          </w:p>
-          <w:p>
-            <w:pPr>
-              <w:jc w:val="both"/>
-            </w:pPr>
-            <w:r>
-              <w:t xml:space="preserve">3. The User </w:t>
-            </w:r>
-            <w:r>
-              <w:t>writes his/her desired caption and clicks on the Edit button to initialize the edit post function</w:t>
-            </w:r>
-            <w:r>
-              <w:t>.</w:t>
-            </w:r>
-          </w:p>
-          <w:p>
-            <w:pPr>
-              <w:jc w:val="both"/>
-            </w:pPr>
-            <w:r>
-              <w:t xml:space="preserve">4. The User is moved back to the </w:t>
-            </w:r>
-            <w:r>
-              <w:t>post’s preview page</w:t>
-            </w:r>
-            <w:r>
-              <w:t xml:space="preserve"> to see that </w:t>
-            </w:r>
-            <w:r>
-              <w:t>the caption is changed</w:t>
-            </w:r>
-            <w:r>
-              <w:t>.</w:t>
+              <w:t>1. The User clicks on the settings menu of the selected post.</w:t>
+            </w:r>
+          </w:p>
+          <w:p>
+            <w:pPr>
+              <w:jc w:val="both"/>
+            </w:pPr>
+            <w:r>
+              <w:t>2. The User clicks on the “Edit Post” option of the post’s menu.</w:t>
+            </w:r>
+          </w:p>
+          <w:p>
+            <w:pPr>
+              <w:jc w:val="both"/>
+            </w:pPr>
+            <w:r>
+              <w:t>3. The User writes his/her desired caption and clicks on the Edit button to initialize the edit post function.</w:t>
+            </w:r>
+          </w:p>
+          <w:p>
+            <w:pPr>
+              <w:jc w:val="both"/>
+            </w:pPr>
+            <w:r>
+              <w:t>4. The User is moved back to the post’s preview page to see that the caption is changed.</w:t>
             </w:r>
           </w:p>
         </w:tc>
@@ -9678,13 +9596,7 @@
               <w:jc w:val="both"/>
             </w:pPr>
             <w:r>
-              <w:t xml:space="preserve">The text input that is required in the </w:t>
-            </w:r>
-            <w:r>
-              <w:t>editing page</w:t>
-            </w:r>
-            <w:r>
-              <w:t>.</w:t>
+              <w:t>The text input that is required in the editing page.</w:t>
             </w:r>
           </w:p>
         </w:tc>
@@ -9736,19 +9648,7 @@
               <w:jc w:val="both"/>
             </w:pPr>
             <w:r>
-              <w:t xml:space="preserve">The </w:t>
-            </w:r>
-            <w:r>
-              <w:t>caption of the post</w:t>
-            </w:r>
-            <w:r>
-              <w:t xml:space="preserve"> </w:t>
-            </w:r>
-            <w:r>
-              <w:t>is changed</w:t>
-            </w:r>
-            <w:r>
-              <w:t xml:space="preserve">. </w:t>
+              <w:t xml:space="preserve">The caption of the post is changed. </w:t>
             </w:r>
           </w:p>
         </w:tc>
@@ -23316,9 +23216,9 @@
       <w:lvlJc w:val="left"/>
       <w:pPr>
         <w:tabs>
-          <w:tab w:val="num" w:pos="720"/>
+          <w:tab w:val="num" w:pos="4123"/>
         </w:tabs>
-        <w:ind w:left="720" w:hanging="720"/>
+        <w:ind w:left="4123" w:hanging="720"/>
       </w:pPr>
     </w:lvl>
     <w:lvl w:ilvl="3">
@@ -26222,7 +26122,7 @@
 </file>
 
 <file path=customXml/itemProps2.xml><?xml version="1.0" encoding="utf-8"?>
-<ds:datastoreItem xmlns:ds="http://schemas.openxmlformats.org/officeDocument/2006/customXml" ds:itemID="{79BD6B6F-45D8-4D2F-B2E2-B8D7C5611371}">
+<ds:datastoreItem xmlns:ds="http://schemas.openxmlformats.org/officeDocument/2006/customXml" ds:itemID="{61BCB419-87B1-47E8-A0EB-A11FEF9C840E}">
   <ds:schemaRefs>
     <ds:schemaRef ds:uri="http://schemas.openxmlformats.org/officeDocument/2006/bibliography"/>
   </ds:schemaRefs>

</xml_diff>